<commit_message>
added proceeding information to docx.
</commit_message>
<xml_diff>
--- a/calphad_donkey.docx
+++ b/calphad_donkey.docx
@@ -1084,30 +1084,48 @@
         </w:rPr>
         <w:t xml:space="preserve">, </w:t>
       </w:r>
-      <w:r>
-        <w:rPr>
-          <w:rFonts w:ascii="Arial" w:hAnsi="Arial" w:cs="Arial"/>
-          <w:sz w:val="24"/>
-          <w:szCs w:val="24"/>
-          <w:lang w:val="en-GB" w:eastAsia="ja-JP"/>
-        </w:rPr>
-        <w:t>et al.</w:t>
-      </w:r>
-      <w:r>
-        <w:rPr>
-          <w:rFonts w:ascii="Arial" w:hAnsi="Arial" w:cs="Arial"/>
-          <w:sz w:val="24"/>
-          <w:szCs w:val="24"/>
-          <w:lang w:val="en-GB" w:eastAsia="ja-JP"/>
-        </w:rPr>
-        <w:t>, LPSO2016, (Kyoto, 2016).</w:t>
-      </w:r>
       <w:bookmarkStart w:id="0" w:name="_GoBack"/>
       <w:bookmarkEnd w:id="0"/>
+      <w:r>
+        <w:rPr>
+          <w:rFonts w:ascii="Arial" w:hAnsi="Arial" w:cs="Arial"/>
+          <w:sz w:val="24"/>
+          <w:szCs w:val="24"/>
+          <w:lang w:val="en-GB" w:eastAsia="ja-JP"/>
+        </w:rPr>
+        <w:t>et al.</w:t>
+      </w:r>
+      <w:r>
+        <w:rPr>
+          <w:rFonts w:ascii="Arial" w:hAnsi="Arial" w:cs="Arial"/>
+          <w:sz w:val="24"/>
+          <w:szCs w:val="24"/>
+          <w:lang w:val="en-GB" w:eastAsia="ja-JP"/>
+        </w:rPr>
+        <w:t>, LPSO2016, (Kyoto, 2016)</w:t>
+      </w:r>
+      <w:r>
+        <w:rPr>
+          <w:rFonts w:ascii="Arial" w:hAnsi="Arial" w:cs="Arial"/>
+          <w:sz w:val="24"/>
+          <w:szCs w:val="24"/>
+          <w:lang w:val="en-GB" w:eastAsia="ja-JP"/>
+        </w:rPr>
+        <w:t>, p.805</w:t>
+      </w:r>
+      <w:r>
+        <w:rPr>
+          <w:rFonts w:ascii="Arial" w:hAnsi="Arial" w:cs="Arial"/>
+          <w:sz w:val="24"/>
+          <w:szCs w:val="24"/>
+          <w:lang w:val="en-GB" w:eastAsia="ja-JP"/>
+        </w:rPr>
+        <w:t>.</w:t>
+      </w:r>
     </w:p>
     <w:p>
       <w:pPr>
-        <w:framePr w:w="1469" w:h="2291" w:hRule="exact" w:hSpace="181" w:wrap="around" w:vAnchor="page" w:hAnchor="page" w:x="1521" w:y="14225"/>
+        <w:framePr w:w="1262" w:h="1917" w:hRule="exact" w:hSpace="181" w:wrap="around" w:vAnchor="page" w:hAnchor="page" w:x="1701" w:y="14585"/>
         <w:pBdr>
           <w:top w:val="single" w:sz="6" w:space="4" w:color="000000"/>
           <w:left w:val="single" w:sz="6" w:space="7" w:color="000000"/>
@@ -1123,6 +1141,159 @@
     </w:p>
     <w:p>
       <w:pPr>
+        <w:framePr w:w="6991" w:h="1985" w:hRule="exact" w:hSpace="181" w:wrap="around" w:vAnchor="page" w:hAnchor="page" w:x="3681" w:y="13325" w:anchorLock="1"/>
+        <w:pBdr>
+          <w:top w:val="single" w:sz="6" w:space="4" w:color="000000"/>
+          <w:left w:val="single" w:sz="6" w:space="7" w:color="000000"/>
+          <w:bottom w:val="single" w:sz="6" w:space="4" w:color="000000"/>
+          <w:right w:val="single" w:sz="6" w:space="7" w:color="000000"/>
+        </w:pBdr>
+        <w:shd w:val="solid" w:color="FFFFFF" w:fill="FFFFFF"/>
+        <w:rPr>
+          <w:rFonts w:ascii="Arial" w:hAnsi="Arial" w:cs="Arial"/>
+          <w:sz w:val="24"/>
+          <w:lang w:val="en-GB"/>
+        </w:rPr>
+      </w:pPr>
+      <w:r>
+        <w:rPr>
+          <w:rFonts w:ascii="Arial" w:hAnsi="Arial" w:cs="Arial"/>
+          <w:sz w:val="24"/>
+          <w:lang w:val="en-GB"/>
+        </w:rPr>
+        <w:t xml:space="preserve">Shinya </w:t>
+      </w:r>
+      <w:proofErr w:type="spellStart"/>
+      <w:r>
+        <w:rPr>
+          <w:rFonts w:ascii="Arial" w:hAnsi="Arial" w:cs="Arial"/>
+          <w:sz w:val="24"/>
+          <w:lang w:val="en-GB"/>
+        </w:rPr>
+        <w:t>Morishita</w:t>
+      </w:r>
+      <w:proofErr w:type="spellEnd"/>
+      <w:r>
+        <w:rPr>
+          <w:rFonts w:ascii="Arial" w:hAnsi="Arial" w:cs="Arial"/>
+          <w:sz w:val="24"/>
+          <w:lang w:val="en-GB"/>
+        </w:rPr>
+        <w:t xml:space="preserve">, </w:t>
+      </w:r>
+      <w:proofErr w:type="spellStart"/>
+      <w:r>
+        <w:rPr>
+          <w:rFonts w:ascii="Arial" w:hAnsi="Arial" w:cs="Arial"/>
+          <w:sz w:val="24"/>
+          <w:lang w:val="en-GB"/>
+        </w:rPr>
+        <w:t>Mr.</w:t>
+      </w:r>
+      <w:proofErr w:type="spellEnd"/>
+    </w:p>
+    <w:p>
+      <w:pPr>
+        <w:framePr w:w="6991" w:h="1985" w:hRule="exact" w:hSpace="181" w:wrap="around" w:vAnchor="page" w:hAnchor="page" w:x="3681" w:y="13325" w:anchorLock="1"/>
+        <w:pBdr>
+          <w:top w:val="single" w:sz="6" w:space="4" w:color="000000"/>
+          <w:left w:val="single" w:sz="6" w:space="7" w:color="000000"/>
+          <w:bottom w:val="single" w:sz="6" w:space="4" w:color="000000"/>
+          <w:right w:val="single" w:sz="6" w:space="7" w:color="000000"/>
+        </w:pBdr>
+        <w:shd w:val="solid" w:color="FFFFFF" w:fill="FFFFFF"/>
+        <w:rPr>
+          <w:rFonts w:ascii="Arial" w:hAnsi="Arial" w:cs="Arial"/>
+          <w:sz w:val="24"/>
+          <w:lang w:val="en-GB"/>
+        </w:rPr>
+      </w:pPr>
+    </w:p>
+    <w:p>
+      <w:pPr>
+        <w:framePr w:w="6991" w:h="1985" w:hRule="exact" w:hSpace="181" w:wrap="around" w:vAnchor="page" w:hAnchor="page" w:x="3681" w:y="13325" w:anchorLock="1"/>
+        <w:pBdr>
+          <w:top w:val="single" w:sz="6" w:space="4" w:color="000000"/>
+          <w:left w:val="single" w:sz="6" w:space="7" w:color="000000"/>
+          <w:bottom w:val="single" w:sz="6" w:space="4" w:color="000000"/>
+          <w:right w:val="single" w:sz="6" w:space="7" w:color="000000"/>
+        </w:pBdr>
+        <w:shd w:val="solid" w:color="FFFFFF" w:fill="FFFFFF"/>
+        <w:rPr>
+          <w:rFonts w:ascii="Arial" w:hAnsi="Arial" w:cs="Arial"/>
+          <w:lang w:val="en-US" w:eastAsia="ja-JP"/>
+        </w:rPr>
+      </w:pPr>
+      <w:r>
+        <w:rPr>
+          <w:rFonts w:ascii="Arial" w:hAnsi="Arial" w:cs="Arial"/>
+          <w:lang w:val="en-GB"/>
+        </w:rPr>
+        <w:t xml:space="preserve">He </w:t>
+      </w:r>
+      <w:r>
+        <w:rPr>
+          <w:rFonts w:ascii="Arial" w:hAnsi="Arial" w:cs="Arial"/>
+          <w:lang w:val="en-US"/>
+        </w:rPr>
+        <w:t xml:space="preserve">is registered Informatics of </w:t>
+      </w:r>
+      <w:proofErr w:type="spellStart"/>
+      <w:r>
+        <w:rPr>
+          <w:rFonts w:ascii="Arial" w:hAnsi="Arial" w:cs="Arial"/>
+          <w:lang w:val="en-US"/>
+        </w:rPr>
+        <w:t>Kwansei</w:t>
+      </w:r>
+      <w:proofErr w:type="spellEnd"/>
+      <w:r>
+        <w:rPr>
+          <w:rFonts w:ascii="Arial" w:hAnsi="Arial" w:cs="Arial"/>
+          <w:lang w:val="en-US"/>
+        </w:rPr>
+        <w:t xml:space="preserve"> </w:t>
+      </w:r>
+      <w:proofErr w:type="spellStart"/>
+      <w:r>
+        <w:rPr>
+          <w:rFonts w:ascii="Arial" w:hAnsi="Arial" w:cs="Arial"/>
+          <w:lang w:val="en-US"/>
+        </w:rPr>
+        <w:t>Gakuin</w:t>
+      </w:r>
+      <w:proofErr w:type="spellEnd"/>
+      <w:r>
+        <w:rPr>
+          <w:rFonts w:ascii="Arial" w:hAnsi="Arial" w:cs="Arial"/>
+          <w:lang w:val="en-US"/>
+        </w:rPr>
+        <w:t xml:space="preserve"> Univ. He studies about the format</w:t>
+      </w:r>
+      <w:r>
+        <w:rPr>
+          <w:rFonts w:ascii="Arial" w:hAnsi="Arial" w:cs="Arial"/>
+          <w:lang w:val="en-US" w:eastAsia="ja-JP"/>
+        </w:rPr>
+        <w:t xml:space="preserve">ion mechanism of </w:t>
+      </w:r>
+      <w:r>
+        <w:rPr>
+          <w:rFonts w:ascii="Arial" w:hAnsi="Arial" w:cs="Arial"/>
+          <w:lang w:val="en-US"/>
+        </w:rPr>
+        <w:t xml:space="preserve">LPSO structure. He tries to reveal this mechanism from an energetically point of view and use VASP for energetically calculation. </w:t>
+      </w:r>
+      <w:r>
+        <w:rPr>
+          <w:rFonts w:ascii="Arial" w:hAnsi="Arial" w:cs="Arial"/>
+          <w:lang w:val="en-US" w:eastAsia="ja-JP"/>
+        </w:rPr>
+        <w:t xml:space="preserve"> And He studies Ruby programming, web applications by Ruby on Rails and system configuration by chef.</w:t>
+      </w:r>
+    </w:p>
+    <w:p>
+      <w:pPr>
         <w:numPr>
           <w:ilvl w:val="0"/>
           <w:numId w:val="3"/>
@@ -1142,16 +1313,16 @@
           <w:lang w:val="en-US" w:eastAsia="ja-JP"/>
         </w:rPr>
         <w:drawing>
-          <wp:anchor distT="0" distB="0" distL="114300" distR="114300" simplePos="0" relativeHeight="251663360" behindDoc="0" locked="0" layoutInCell="1" allowOverlap="1" wp14:anchorId="5004F6AD" wp14:editId="19741696">
+          <wp:anchor distT="0" distB="0" distL="114300" distR="114300" simplePos="0" relativeHeight="251663360" behindDoc="0" locked="0" layoutInCell="1" allowOverlap="1" wp14:anchorId="5004F6AD" wp14:editId="099BCFE0">
             <wp:simplePos x="0" y="0"/>
             <wp:positionH relativeFrom="margin">
-              <wp:posOffset>-7937</wp:posOffset>
+              <wp:posOffset>228600</wp:posOffset>
             </wp:positionH>
             <wp:positionV relativeFrom="margin">
-              <wp:posOffset>7770812</wp:posOffset>
+              <wp:posOffset>8044815</wp:posOffset>
             </wp:positionV>
-            <wp:extent cx="1450800" cy="1093213"/>
-            <wp:effectExtent l="952" t="0" r="0" b="0"/>
+            <wp:extent cx="1067435" cy="804545"/>
+            <wp:effectExtent l="4445" t="0" r="3810" b="3810"/>
             <wp:wrapSquare wrapText="bothSides"/>
             <wp:docPr id="5" name="図 5" descr="Macintosh HD:Users:MorishitaShinya:Downloads:image1.JPG"/>
             <wp:cNvGraphicFramePr>
@@ -1182,7 +1353,7 @@
                   <pic:spPr bwMode="auto">
                     <a:xfrm rot="5400000">
                       <a:off x="0" y="0"/>
-                      <a:ext cx="1450800" cy="1093213"/>
+                      <a:ext cx="1067435" cy="804545"/>
                     </a:xfrm>
                     <a:prstGeom prst="rect">
                       <a:avLst/>
@@ -1195,6 +1366,12 @@
                 </pic:pic>
               </a:graphicData>
             </a:graphic>
+            <wp14:sizeRelH relativeFrom="margin">
+              <wp14:pctWidth>0</wp14:pctWidth>
+            </wp14:sizeRelH>
+            <wp14:sizeRelV relativeFrom="margin">
+              <wp14:pctHeight>0</wp14:pctHeight>
+            </wp14:sizeRelV>
           </wp:anchor>
         </w:drawing>
       </w:r>
@@ -1252,204 +1429,25 @@
           <w:szCs w:val="24"/>
           <w:lang w:val="en-GB" w:eastAsia="ja-JP"/>
         </w:rPr>
-        <w:t>, et al., proceedings of PRICM, (Kyoto 2016).</w:t>
-      </w:r>
-    </w:p>
-    <w:p>
-      <w:pPr>
-        <w:framePr w:w="6991" w:h="2097" w:hRule="exact" w:hSpace="181" w:wrap="around" w:vAnchor="page" w:hAnchor="page" w:x="3681" w:y="13325" w:anchorLock="1"/>
-        <w:pBdr>
-          <w:top w:val="single" w:sz="6" w:space="4" w:color="000000"/>
-          <w:left w:val="single" w:sz="6" w:space="7" w:color="000000"/>
-          <w:bottom w:val="single" w:sz="6" w:space="4" w:color="000000"/>
-          <w:right w:val="single" w:sz="6" w:space="7" w:color="000000"/>
-        </w:pBdr>
-        <w:shd w:val="solid" w:color="FFFFFF" w:fill="FFFFFF"/>
-        <w:rPr>
-          <w:rFonts w:ascii="Arial" w:hAnsi="Arial" w:cs="Arial"/>
-          <w:sz w:val="24"/>
-          <w:lang w:val="en-GB"/>
-        </w:rPr>
-      </w:pPr>
-      <w:r>
-        <w:rPr>
-          <w:rFonts w:ascii="Arial" w:hAnsi="Arial" w:cs="Arial"/>
-          <w:sz w:val="24"/>
-          <w:lang w:val="en-GB"/>
-        </w:rPr>
-        <w:t xml:space="preserve">Shinya </w:t>
-      </w:r>
-      <w:proofErr w:type="spellStart"/>
-      <w:r>
-        <w:rPr>
-          <w:rFonts w:ascii="Arial" w:hAnsi="Arial" w:cs="Arial"/>
-          <w:sz w:val="24"/>
-          <w:lang w:val="en-GB"/>
-        </w:rPr>
-        <w:t>Morishita</w:t>
-      </w:r>
-      <w:proofErr w:type="spellEnd"/>
-      <w:r>
-        <w:rPr>
-          <w:rFonts w:ascii="Arial" w:hAnsi="Arial" w:cs="Arial"/>
-          <w:sz w:val="24"/>
-          <w:lang w:val="en-GB"/>
-        </w:rPr>
-        <w:t xml:space="preserve">, </w:t>
-      </w:r>
-      <w:proofErr w:type="spellStart"/>
-      <w:r>
-        <w:rPr>
-          <w:rFonts w:ascii="Arial" w:hAnsi="Arial" w:cs="Arial"/>
-          <w:sz w:val="24"/>
-          <w:lang w:val="en-GB"/>
-        </w:rPr>
-        <w:t>Mr.</w:t>
-      </w:r>
-      <w:proofErr w:type="spellEnd"/>
-    </w:p>
-    <w:p>
-      <w:pPr>
-        <w:framePr w:w="6991" w:h="2097" w:hRule="exact" w:hSpace="181" w:wrap="around" w:vAnchor="page" w:hAnchor="page" w:x="3681" w:y="13325" w:anchorLock="1"/>
-        <w:pBdr>
-          <w:top w:val="single" w:sz="6" w:space="4" w:color="000000"/>
-          <w:left w:val="single" w:sz="6" w:space="7" w:color="000000"/>
-          <w:bottom w:val="single" w:sz="6" w:space="4" w:color="000000"/>
-          <w:right w:val="single" w:sz="6" w:space="7" w:color="000000"/>
-        </w:pBdr>
-        <w:shd w:val="solid" w:color="FFFFFF" w:fill="FFFFFF"/>
-        <w:rPr>
-          <w:rFonts w:ascii="Arial" w:hAnsi="Arial" w:cs="Arial"/>
-          <w:sz w:val="24"/>
-          <w:lang w:val="en-GB"/>
-        </w:rPr>
-      </w:pPr>
-    </w:p>
-    <w:p>
-      <w:pPr>
-        <w:framePr w:w="6991" w:h="2097" w:hRule="exact" w:hSpace="181" w:wrap="around" w:vAnchor="page" w:hAnchor="page" w:x="3681" w:y="13325" w:anchorLock="1"/>
-        <w:pBdr>
-          <w:top w:val="single" w:sz="6" w:space="4" w:color="000000"/>
-          <w:left w:val="single" w:sz="6" w:space="7" w:color="000000"/>
-          <w:bottom w:val="single" w:sz="6" w:space="4" w:color="000000"/>
-          <w:right w:val="single" w:sz="6" w:space="7" w:color="000000"/>
-        </w:pBdr>
-        <w:shd w:val="solid" w:color="FFFFFF" w:fill="FFFFFF"/>
-        <w:rPr>
-          <w:rFonts w:ascii="Arial" w:hAnsi="Arial" w:cs="Arial"/>
-          <w:lang w:val="en-US" w:eastAsia="ja-JP"/>
-        </w:rPr>
-      </w:pPr>
-      <w:r>
-        <w:rPr>
-          <w:rFonts w:ascii="Arial" w:hAnsi="Arial" w:cs="Arial"/>
-          <w:lang w:val="en-GB"/>
-        </w:rPr>
-        <w:t xml:space="preserve">He </w:t>
-      </w:r>
-      <w:r>
-        <w:rPr>
-          <w:rFonts w:ascii="Arial" w:hAnsi="Arial" w:cs="Arial"/>
-          <w:lang w:val="en-US"/>
-        </w:rPr>
-        <w:t xml:space="preserve">is registered </w:t>
-      </w:r>
-      <w:proofErr w:type="spellStart"/>
-      <w:r>
-        <w:rPr>
-          <w:rFonts w:ascii="Arial" w:hAnsi="Arial" w:cs="Arial"/>
-          <w:lang w:val="en-US"/>
-        </w:rPr>
-        <w:t>Infomatics</w:t>
-      </w:r>
-      <w:proofErr w:type="spellEnd"/>
-      <w:r>
-        <w:rPr>
-          <w:rFonts w:ascii="Arial" w:hAnsi="Arial" w:cs="Arial"/>
-          <w:lang w:val="en-US"/>
-        </w:rPr>
-        <w:t xml:space="preserve"> </w:t>
-      </w:r>
-      <w:r>
-        <w:rPr>
-          <w:rFonts w:ascii="Arial" w:hAnsi="Arial" w:cs="Arial"/>
-          <w:lang w:val="en-US"/>
-        </w:rPr>
-        <w:t xml:space="preserve">of </w:t>
-      </w:r>
-      <w:proofErr w:type="spellStart"/>
-      <w:r>
-        <w:rPr>
-          <w:rFonts w:ascii="Arial" w:hAnsi="Arial" w:cs="Arial"/>
-          <w:lang w:val="en-US"/>
-        </w:rPr>
-        <w:t>Kwansei</w:t>
-      </w:r>
-      <w:proofErr w:type="spellEnd"/>
-      <w:r>
-        <w:rPr>
-          <w:rFonts w:ascii="Arial" w:hAnsi="Arial" w:cs="Arial"/>
-          <w:lang w:val="en-US"/>
-        </w:rPr>
-        <w:t xml:space="preserve"> </w:t>
-      </w:r>
-      <w:proofErr w:type="spellStart"/>
-      <w:r>
-        <w:rPr>
-          <w:rFonts w:ascii="Arial" w:hAnsi="Arial" w:cs="Arial"/>
-          <w:lang w:val="en-US"/>
-        </w:rPr>
-        <w:t>Gakuin</w:t>
-      </w:r>
-      <w:proofErr w:type="spellEnd"/>
-      <w:r>
-        <w:rPr>
-          <w:rFonts w:ascii="Arial" w:hAnsi="Arial" w:cs="Arial"/>
-          <w:lang w:val="en-US"/>
-        </w:rPr>
-        <w:t xml:space="preserve"> Univ. He studies</w:t>
-      </w:r>
-      <w:r>
-        <w:rPr>
-          <w:rFonts w:ascii="Arial" w:hAnsi="Arial" w:cs="Arial"/>
-          <w:lang w:val="en-US"/>
-        </w:rPr>
-        <w:t xml:space="preserve"> about the format</w:t>
-      </w:r>
-      <w:r>
-        <w:rPr>
-          <w:rFonts w:ascii="Arial" w:hAnsi="Arial" w:cs="Arial"/>
-          <w:lang w:val="en-US" w:eastAsia="ja-JP"/>
-        </w:rPr>
-        <w:t xml:space="preserve">ion mechanism of </w:t>
-      </w:r>
-      <w:r>
-        <w:rPr>
-          <w:rFonts w:ascii="Arial" w:hAnsi="Arial" w:cs="Arial"/>
-          <w:lang w:val="en-US"/>
-        </w:rPr>
-        <w:t>LPSO structure. He tries</w:t>
-      </w:r>
-      <w:r>
-        <w:rPr>
-          <w:rFonts w:ascii="Arial" w:hAnsi="Arial" w:cs="Arial"/>
-          <w:lang w:val="en-US"/>
-        </w:rPr>
-        <w:t xml:space="preserve"> to reveal this mechanism from an </w:t>
-      </w:r>
-      <w:r>
-        <w:rPr>
-          <w:rFonts w:ascii="Arial" w:hAnsi="Arial" w:cs="Arial"/>
-          <w:lang w:val="en-US"/>
-        </w:rPr>
-        <w:t xml:space="preserve">energetically point of view and use VASP for energetically calculation. </w:t>
-      </w:r>
-      <w:r>
-        <w:rPr>
-          <w:rFonts w:ascii="Arial" w:hAnsi="Arial" w:cs="Arial"/>
-          <w:lang w:val="en-US" w:eastAsia="ja-JP"/>
-        </w:rPr>
-        <w:t xml:space="preserve"> And He studies Ruby programming, web applications by Ruby on Rails and system configuration by chef.</w:t>
+        <w:t>, et al., proceedings of PRICM, (Kyoto 2016)</w:t>
+      </w:r>
+      <w:r>
+        <w:rPr>
+          <w:rFonts w:ascii="Arial" w:hAnsi="Arial" w:cs="Arial"/>
+          <w:sz w:val="24"/>
+          <w:szCs w:val="24"/>
+          <w:lang w:val="en-GB" w:eastAsia="ja-JP"/>
+        </w:rPr>
+        <w:t>, p.805</w:t>
+      </w:r>
+      <w:r>
+        <w:rPr>
+          <w:rFonts w:ascii="Arial" w:hAnsi="Arial" w:cs="Arial"/>
+          <w:sz w:val="24"/>
+          <w:szCs w:val="24"/>
+          <w:lang w:val="en-GB" w:eastAsia="ja-JP"/>
+        </w:rPr>
+        <w:t>.</w:t>
       </w:r>
     </w:p>
     <w:p>
@@ -3445,7 +3443,7 @@
   <a:extraClrSchemeLst/>
   <a:extLst>
     <a:ext uri="{05A4C25C-085E-4340-85A3-A5531E510DB2}">
-      <thm15:themeFamily xmlns:thm15="http://schemas.microsoft.com/office/thememl/2012/main" xmlns="" name="Office Theme" id="{62F939B6-93AF-4DB8-9C6B-D6C7DFDC589F}" vid="{4A3C46E8-61CC-4603-A589-7422A47A8E4A}"/>
+      <thm15:themeFamily xmlns="" xmlns:thm15="http://schemas.microsoft.com/office/thememl/2012/main" name="Office Theme" id="{62F939B6-93AF-4DB8-9C6B-D6C7DFDC589F}" vid="{4A3C46E8-61CC-4603-A589-7422A47A8E4A}"/>
     </a:ext>
   </a:extLst>
 </a:theme>

</xml_diff>